<commit_message>
New Data Dic and Test data
</commit_message>
<xml_diff>
--- a/data_files_scripts/Data Dictionary.docx
+++ b/data_files_scripts/Data Dictionary.docx
@@ -30,11 +30,6 @@
       </w:r>
     </w:p>
     <w:p>
-      <w:pPr>
-        <w:rPr>
-          <w:rFonts w:hint="eastAsia"/>
-        </w:rPr>
-      </w:pPr>
       <w:r>
         <w:t>Database: ‘</w:t>
       </w:r>
@@ -65,28 +60,8 @@
       </w:r>
     </w:p>
     <w:p>
-      <w:pPr>
-        <w:rPr>
-          <w:rFonts w:hint="eastAsia"/>
-        </w:rPr>
-      </w:pPr>
       <w:r>
-        <w:t>Collection 2</w:t>
-      </w:r>
-      <w:r>
-        <w:t>: ‘</w:t>
-      </w:r>
-      <w:r>
-        <w:t>Test</w:t>
-      </w:r>
-      <w:r>
-        <w:t xml:space="preserve">’. This collection stores </w:t>
-      </w:r>
-      <w:r>
-        <w:t>test</w:t>
-      </w:r>
-      <w:r>
-        <w:t xml:space="preserve"> label data.</w:t>
+        <w:t>Collection 2: ‘Test’. This collection stores test label data.</w:t>
       </w:r>
     </w:p>
     <w:p>
@@ -106,15 +81,7 @@
         <w:t>collection stores tweets data.</w:t>
       </w:r>
     </w:p>
-    <w:p>
-      <w:pPr>
-        <w:rPr>
-          <w:rFonts w:hint="eastAsia"/>
-        </w:rPr>
-      </w:pPr>
-      <w:bookmarkStart w:id="0" w:name="_GoBack"/>
-      <w:bookmarkEnd w:id="0"/>
-    </w:p>
+    <w:p/>
     <w:p>
       <w:r>
         <w:rPr>
@@ -178,7 +145,7 @@
     <w:p>
       <w:pPr>
         <w:rPr>
-          <w:rFonts w:asciiTheme="majorEastAsia" w:eastAsiaTheme="majorEastAsia" w:hAnsiTheme="majorEastAsia" w:hint="eastAsia"/>
+          <w:rFonts w:asciiTheme="majorEastAsia" w:eastAsiaTheme="majorEastAsia" w:hAnsiTheme="majorEastAsia"/>
         </w:rPr>
       </w:pPr>
     </w:p>
@@ -213,9 +180,6 @@
           <w:p>
             <w:pPr>
               <w:jc w:val="center"/>
-              <w:rPr>
-                <w:rFonts w:hint="eastAsia"/>
-              </w:rPr>
             </w:pPr>
             <w:r>
               <w:t>Training</w:t>
@@ -433,17 +397,7 @@
                 <w:szCs w:val="17"/>
                 <w:shd w:val="clear" w:color="auto" w:fill="FFFFFF"/>
               </w:rPr>
-              <w:t>5bcbef1c7cd13e38708347f7</w:t>
-            </w:r>
-            <w:r>
-              <w:rPr>
-                <w:rFonts w:ascii="Consolas" w:hAnsi="Consolas"/>
-                <w:color w:val="145A32"/>
-                <w:sz w:val="17"/>
-                <w:szCs w:val="17"/>
-                <w:shd w:val="clear" w:color="auto" w:fill="FFFFFF"/>
-              </w:rPr>
-              <w:t>,</w:t>
+              <w:t>5bcbef1c7cd13e38708347f7,</w:t>
             </w:r>
           </w:p>
           <w:p>
@@ -505,9 +459,6 @@
           <w:p>
             <w:pPr>
               <w:jc w:val="center"/>
-              <w:rPr>
-                <w:rFonts w:hint="eastAsia"/>
-              </w:rPr>
             </w:pPr>
             <w:r>
               <w:rPr>
@@ -634,9 +585,6 @@
           <w:p>
             <w:pPr>
               <w:jc w:val="center"/>
-              <w:rPr>
-                <w:rFonts w:hint="eastAsia"/>
-              </w:rPr>
             </w:pPr>
             <w:r>
               <w:rPr>
@@ -739,9 +687,6 @@
           <w:p>
             <w:pPr>
               <w:jc w:val="center"/>
-              <w:rPr>
-                <w:rFonts w:hint="eastAsia"/>
-              </w:rPr>
             </w:pPr>
             <w:r>
               <w:rPr>
@@ -759,9 +704,6 @@
           <w:p>
             <w:pPr>
               <w:jc w:val="center"/>
-              <w:rPr>
-                <w:rFonts w:hint="eastAsia"/>
-              </w:rPr>
             </w:pPr>
             <w:r>
               <w:rPr>
@@ -947,9 +889,6 @@
           <w:p>
             <w:pPr>
               <w:jc w:val="center"/>
-              <w:rPr>
-                <w:rFonts w:hint="eastAsia"/>
-              </w:rPr>
             </w:pPr>
             <w:r>
               <w:rPr>
@@ -967,9 +906,6 @@
           <w:p>
             <w:pPr>
               <w:jc w:val="center"/>
-              <w:rPr>
-                <w:rFonts w:hint="eastAsia"/>
-              </w:rPr>
             </w:pPr>
             <w:r>
               <w:rPr>
@@ -1000,10 +936,7 @@
             </w:r>
             <w:proofErr w:type="spellEnd"/>
             <w:r>
-              <w:t xml:space="preserve">. (may contain more than </w:t>
-            </w:r>
-            <w:r>
-              <w:t xml:space="preserve">one </w:t>
+              <w:t xml:space="preserve">. (may contain more than one </w:t>
             </w:r>
             <w:proofErr w:type="spellStart"/>
             <w:r>
@@ -1118,9 +1051,6 @@
           <w:p>
             <w:pPr>
               <w:jc w:val="center"/>
-              <w:rPr>
-                <w:rFonts w:hint="eastAsia"/>
-              </w:rPr>
             </w:pPr>
             <w:r>
               <w:rPr>
@@ -1138,9 +1068,6 @@
           <w:p>
             <w:pPr>
               <w:jc w:val="center"/>
-              <w:rPr>
-                <w:rFonts w:hint="eastAsia"/>
-              </w:rPr>
             </w:pPr>
             <w:r>
               <w:rPr>
@@ -1340,9 +1267,6 @@
           <w:p>
             <w:pPr>
               <w:jc w:val="center"/>
-              <w:rPr>
-                <w:rFonts w:hint="eastAsia"/>
-              </w:rPr>
             </w:pPr>
             <w:r>
               <w:rPr>
@@ -1360,9 +1284,6 @@
           <w:p>
             <w:pPr>
               <w:jc w:val="center"/>
-              <w:rPr>
-                <w:rFonts w:hint="eastAsia"/>
-              </w:rPr>
             </w:pPr>
             <w:r>
               <w:rPr>
@@ -1505,26 +1426,24 @@
     <w:tbl>
       <w:tblPr>
         <w:tblStyle w:val="a3"/>
-        <w:tblpPr w:leftFromText="180" w:rightFromText="180" w:vertAnchor="page" w:horzAnchor="margin" w:tblpY="1996"/>
-        <w:tblW w:w="8359" w:type="dxa"/>
+        <w:tblW w:w="0" w:type="auto"/>
+        <w:jc w:val="center"/>
         <w:tblLook w:val="04A0" w:firstRow="1" w:lastRow="0" w:firstColumn="1" w:lastColumn="0" w:noHBand="0" w:noVBand="1"/>
       </w:tblPr>
       <w:tblGrid>
         <w:gridCol w:w="1718"/>
-        <w:gridCol w:w="1538"/>
-        <w:gridCol w:w="1744"/>
-        <w:gridCol w:w="1650"/>
-        <w:gridCol w:w="1646"/>
-        <w:gridCol w:w="63"/>
+        <w:gridCol w:w="654"/>
+        <w:gridCol w:w="946"/>
+        <w:gridCol w:w="1993"/>
+        <w:gridCol w:w="2985"/>
       </w:tblGrid>
       <w:tr>
         <w:trPr>
-          <w:gridAfter w:val="1"/>
-          <w:wAfter w:w="63" w:type="dxa"/>
+          <w:jc w:val="center"/>
         </w:trPr>
         <w:tc>
           <w:tcPr>
-            <w:tcW w:w="8296" w:type="dxa"/>
+            <w:tcW w:w="0" w:type="auto"/>
             <w:gridSpan w:val="5"/>
           </w:tcPr>
           <w:p>
@@ -1532,19 +1451,21 @@
               <w:jc w:val="center"/>
             </w:pPr>
             <w:r>
-              <w:t>Test</w:t>
+              <w:t>T</w:t>
+            </w:r>
+            <w:r>
+              <w:t>est</w:t>
             </w:r>
           </w:p>
         </w:tc>
       </w:tr>
       <w:tr>
         <w:trPr>
-          <w:gridAfter w:val="1"/>
-          <w:wAfter w:w="63" w:type="dxa"/>
+          <w:jc w:val="center"/>
         </w:trPr>
         <w:tc>
           <w:tcPr>
-            <w:tcW w:w="1718" w:type="dxa"/>
+            <w:tcW w:w="0" w:type="auto"/>
             <w:shd w:val="clear" w:color="auto" w:fill="5B9BD5" w:themeFill="accent1"/>
             <w:vAlign w:val="center"/>
           </w:tcPr>
@@ -1565,7 +1486,7 @@
         </w:tc>
         <w:tc>
           <w:tcPr>
-            <w:tcW w:w="1538" w:type="dxa"/>
+            <w:tcW w:w="0" w:type="auto"/>
             <w:shd w:val="clear" w:color="auto" w:fill="5B9BD5" w:themeFill="accent1"/>
             <w:vAlign w:val="center"/>
           </w:tcPr>
@@ -1583,7 +1504,7 @@
         </w:tc>
         <w:tc>
           <w:tcPr>
-            <w:tcW w:w="1744" w:type="dxa"/>
+            <w:tcW w:w="0" w:type="auto"/>
             <w:shd w:val="clear" w:color="auto" w:fill="5B9BD5" w:themeFill="accent1"/>
             <w:vAlign w:val="center"/>
           </w:tcPr>
@@ -1598,7 +1519,7 @@
         </w:tc>
         <w:tc>
           <w:tcPr>
-            <w:tcW w:w="1650" w:type="dxa"/>
+            <w:tcW w:w="0" w:type="auto"/>
             <w:shd w:val="clear" w:color="auto" w:fill="5B9BD5" w:themeFill="accent1"/>
             <w:vAlign w:val="center"/>
           </w:tcPr>
@@ -1619,7 +1540,7 @@
         </w:tc>
         <w:tc>
           <w:tcPr>
-            <w:tcW w:w="1646" w:type="dxa"/>
+            <w:tcW w:w="0" w:type="auto"/>
             <w:shd w:val="clear" w:color="auto" w:fill="5B9BD5" w:themeFill="accent1"/>
             <w:vAlign w:val="center"/>
           </w:tcPr>
@@ -1637,195 +1558,185 @@
               <w:t>amples</w:t>
             </w:r>
           </w:p>
-        </w:tc>
-      </w:tr>
-      <w:tr>
-        <w:tc>
-          <w:tcPr>
-            <w:tcW w:w="1718" w:type="dxa"/>
-            <w:shd w:val="clear" w:color="auto" w:fill="FFFFFF" w:themeFill="background1"/>
-          </w:tcPr>
-          <w:p>
-            <w:pPr>
-              <w:jc w:val="center"/>
-              <w:rPr>
-                <w:rFonts w:ascii="Helvetica" w:hAnsi="Helvetica" w:cs="Helvetica"/>
-                <w:b/>
-                <w:bCs/>
-                <w:color w:val="494747"/>
-                <w:shd w:val="clear" w:color="auto" w:fill="FFFFFF"/>
-              </w:rPr>
-            </w:pPr>
-            <w:proofErr w:type="spellStart"/>
-            <w:r>
-              <w:rPr>
-                <w:rFonts w:ascii="Helvetica" w:hAnsi="Helvetica" w:cs="Helvetica"/>
-                <w:b/>
-                <w:bCs/>
-                <w:color w:val="494747"/>
-                <w:shd w:val="clear" w:color="auto" w:fill="FFFFFF"/>
-              </w:rPr>
-              <w:t>postID</w:t>
-            </w:r>
-            <w:proofErr w:type="spellEnd"/>
-          </w:p>
-        </w:tc>
-        <w:tc>
-          <w:tcPr>
-            <w:tcW w:w="1538" w:type="dxa"/>
-          </w:tcPr>
-          <w:p>
-            <w:r>
-              <w:rPr>
-                <w:rFonts w:hint="eastAsia"/>
-              </w:rPr>
-              <w:t>1</w:t>
-            </w:r>
-          </w:p>
-        </w:tc>
-        <w:tc>
-          <w:tcPr>
-            <w:tcW w:w="1744" w:type="dxa"/>
-          </w:tcPr>
-          <w:p>
-            <w:r>
-              <w:rPr>
-                <w:rFonts w:hint="eastAsia"/>
-              </w:rPr>
-              <w:t>s</w:t>
-            </w:r>
-            <w:r>
-              <w:t>tring</w:t>
-            </w:r>
-          </w:p>
-        </w:tc>
-        <w:tc>
-          <w:tcPr>
-            <w:tcW w:w="1650" w:type="dxa"/>
-          </w:tcPr>
-          <w:p/>
-        </w:tc>
-        <w:tc>
-          <w:tcPr>
-            <w:tcW w:w="1709" w:type="dxa"/>
-            <w:gridSpan w:val="2"/>
-          </w:tcPr>
-          <w:p/>
         </w:tc>
       </w:tr>
       <w:tr>
         <w:trPr>
-          <w:gridAfter w:val="1"/>
-          <w:wAfter w:w="63" w:type="dxa"/>
+          <w:jc w:val="center"/>
         </w:trPr>
         <w:tc>
           <w:tcPr>
-            <w:tcW w:w="1718" w:type="dxa"/>
+            <w:tcW w:w="0" w:type="auto"/>
             <w:shd w:val="clear" w:color="auto" w:fill="FFFFFF" w:themeFill="background1"/>
-          </w:tcPr>
-          <w:p>
-            <w:pPr>
-              <w:jc w:val="center"/>
-              <w:rPr>
-                <w:rFonts w:ascii="Helvetica" w:hAnsi="Helvetica" w:cs="Helvetica"/>
-                <w:b/>
-                <w:bCs/>
-                <w:color w:val="494747"/>
-                <w:shd w:val="clear" w:color="auto" w:fill="FFFFFF"/>
-              </w:rPr>
-            </w:pPr>
-            <w:r>
-              <w:rPr>
-                <w:rFonts w:ascii="Helvetica" w:hAnsi="Helvetica" w:cs="Helvetica"/>
-                <w:b/>
-                <w:bCs/>
-                <w:color w:val="494747"/>
-                <w:shd w:val="clear" w:color="auto" w:fill="FFFFFF"/>
-              </w:rPr>
-              <w:t>timestamp</w:t>
-            </w:r>
-          </w:p>
-        </w:tc>
-        <w:tc>
-          <w:tcPr>
-            <w:tcW w:w="1538" w:type="dxa"/>
-          </w:tcPr>
-          <w:p>
-            <w:r>
-              <w:rPr>
-                <w:rFonts w:hint="eastAsia"/>
-              </w:rPr>
+            <w:vAlign w:val="center"/>
+          </w:tcPr>
+          <w:p>
+            <w:pPr>
+              <w:jc w:val="center"/>
+              <w:rPr>
+                <w:b/>
+              </w:rPr>
+            </w:pPr>
+            <w:r>
+              <w:rPr>
+                <w:rFonts w:ascii="Helvetica" w:hAnsi="Helvetica" w:cs="Helvetica" w:hint="eastAsia"/>
+                <w:b/>
+                <w:bCs/>
+                <w:color w:val="494747"/>
+                <w:shd w:val="clear" w:color="auto" w:fill="FFFFFF"/>
+              </w:rPr>
+              <w:t>_</w:t>
+            </w:r>
+            <w:r>
+              <w:rPr>
+                <w:rFonts w:ascii="Helvetica" w:hAnsi="Helvetica" w:cs="Helvetica"/>
+                <w:b/>
+                <w:bCs/>
+                <w:color w:val="494747"/>
+                <w:shd w:val="clear" w:color="auto" w:fill="FFFFFF"/>
+              </w:rPr>
+              <w:t>id</w:t>
+            </w:r>
+          </w:p>
+        </w:tc>
+        <w:tc>
+          <w:tcPr>
+            <w:tcW w:w="0" w:type="auto"/>
+            <w:vAlign w:val="center"/>
+          </w:tcPr>
+          <w:p>
+            <w:pPr>
+              <w:jc w:val="center"/>
+            </w:pPr>
+            <w:r>
               <w:t>1</w:t>
             </w:r>
           </w:p>
         </w:tc>
         <w:tc>
           <w:tcPr>
-            <w:tcW w:w="1744" w:type="dxa"/>
-          </w:tcPr>
-          <w:p/>
-        </w:tc>
-        <w:tc>
-          <w:tcPr>
-            <w:tcW w:w="1650" w:type="dxa"/>
-          </w:tcPr>
-          <w:p>
-            <w:r>
-              <w:rPr>
-                <w:rFonts w:hint="eastAsia"/>
-              </w:rPr>
-              <w:t>d</w:t>
-            </w:r>
-            <w:r>
-              <w:t>ate information</w:t>
-            </w:r>
-          </w:p>
-        </w:tc>
-        <w:tc>
-          <w:tcPr>
-            <w:tcW w:w="1646" w:type="dxa"/>
-          </w:tcPr>
-          <w:p/>
+            <w:tcW w:w="0" w:type="auto"/>
+            <w:vAlign w:val="center"/>
+          </w:tcPr>
+          <w:p>
+            <w:pPr>
+              <w:jc w:val="center"/>
+            </w:pPr>
+            <w:proofErr w:type="spellStart"/>
+            <w:r>
+              <w:t>objectid</w:t>
+            </w:r>
+            <w:proofErr w:type="spellEnd"/>
+          </w:p>
+        </w:tc>
+        <w:tc>
+          <w:tcPr>
+            <w:tcW w:w="0" w:type="auto"/>
+            <w:vAlign w:val="center"/>
+          </w:tcPr>
+          <w:p>
+            <w:pPr>
+              <w:jc w:val="center"/>
+            </w:pPr>
+            <w:r>
+              <w:t>MongoDB unique ID for each document</w:t>
+            </w:r>
+          </w:p>
+        </w:tc>
+        <w:tc>
+          <w:tcPr>
+            <w:tcW w:w="0" w:type="auto"/>
+            <w:tcBorders>
+              <w:bottom w:val="single" w:sz="4" w:space="0" w:color="auto"/>
+            </w:tcBorders>
+            <w:vAlign w:val="center"/>
+          </w:tcPr>
+          <w:p>
+            <w:pPr>
+              <w:rPr>
+                <w:rFonts w:ascii="Consolas" w:hAnsi="Consolas"/>
+                <w:color w:val="145A32"/>
+                <w:sz w:val="17"/>
+                <w:szCs w:val="17"/>
+                <w:shd w:val="clear" w:color="auto" w:fill="FFFFFF"/>
+              </w:rPr>
+            </w:pPr>
+            <w:r>
+              <w:rPr>
+                <w:rFonts w:ascii="Consolas" w:hAnsi="Consolas"/>
+                <w:color w:val="145A32"/>
+                <w:sz w:val="17"/>
+                <w:szCs w:val="17"/>
+                <w:shd w:val="clear" w:color="auto" w:fill="FFFFFF"/>
+              </w:rPr>
+              <w:t>5bcbef1c7cd13e38708347f7,</w:t>
+            </w:r>
+          </w:p>
+          <w:p>
+            <w:pPr>
+              <w:rPr>
+                <w:rFonts w:ascii="Consolas" w:hAnsi="Consolas"/>
+                <w:color w:val="145A32"/>
+                <w:sz w:val="17"/>
+                <w:szCs w:val="17"/>
+                <w:shd w:val="clear" w:color="auto" w:fill="FFFFFF"/>
+              </w:rPr>
+            </w:pPr>
+            <w:r>
+              <w:rPr>
+                <w:rFonts w:ascii="Consolas" w:hAnsi="Consolas"/>
+                <w:color w:val="145A32"/>
+                <w:sz w:val="17"/>
+                <w:szCs w:val="17"/>
+                <w:shd w:val="clear" w:color="auto" w:fill="FFFFFF"/>
+              </w:rPr>
+              <w:t>5bcbef1c7cd13e38708347fa</w:t>
+            </w:r>
+          </w:p>
         </w:tc>
       </w:tr>
       <w:tr>
         <w:trPr>
-          <w:gridAfter w:val="1"/>
-          <w:wAfter w:w="63" w:type="dxa"/>
+          <w:jc w:val="center"/>
         </w:trPr>
         <w:tc>
           <w:tcPr>
-            <w:tcW w:w="1718" w:type="dxa"/>
+            <w:tcW w:w="0" w:type="auto"/>
             <w:shd w:val="clear" w:color="auto" w:fill="FFFFFF" w:themeFill="background1"/>
-          </w:tcPr>
-          <w:p>
-            <w:pPr>
-              <w:jc w:val="center"/>
-              <w:rPr>
-                <w:rFonts w:ascii="Helvetica" w:hAnsi="Helvetica" w:cs="Helvetica"/>
-                <w:b/>
-                <w:bCs/>
-                <w:color w:val="494747"/>
-                <w:shd w:val="clear" w:color="auto" w:fill="FFFFFF"/>
-              </w:rPr>
-            </w:pPr>
-            <w:r>
-              <w:rPr>
-                <w:rFonts w:ascii="Helvetica" w:hAnsi="Helvetica" w:cs="Helvetica"/>
-                <w:b/>
-                <w:bCs/>
-                <w:color w:val="494747"/>
-                <w:shd w:val="clear" w:color="auto" w:fill="FFFFFF"/>
-              </w:rPr>
-              <w:t>categories</w:t>
-            </w:r>
-          </w:p>
-        </w:tc>
-        <w:tc>
-          <w:tcPr>
-            <w:tcW w:w="1538" w:type="dxa"/>
-          </w:tcPr>
-          <w:p>
+            <w:vAlign w:val="center"/>
+          </w:tcPr>
+          <w:p>
+            <w:pPr>
+              <w:jc w:val="center"/>
+              <w:rPr>
+                <w:rFonts w:ascii="Helvetica" w:hAnsi="Helvetica" w:cs="Helvetica" w:hint="eastAsia"/>
+                <w:b/>
+                <w:bCs/>
+                <w:color w:val="494747"/>
+                <w:shd w:val="clear" w:color="auto" w:fill="FFFFFF"/>
+              </w:rPr>
+            </w:pPr>
+            <w:r>
+              <w:rPr>
+                <w:rFonts w:ascii="Helvetica" w:hAnsi="Helvetica" w:cs="Helvetica"/>
+                <w:b/>
+                <w:bCs/>
+                <w:color w:val="494747"/>
+                <w:shd w:val="clear" w:color="auto" w:fill="FFFFFF"/>
+              </w:rPr>
+              <w:t>timestamp</w:t>
+            </w:r>
+          </w:p>
+        </w:tc>
+        <w:tc>
+          <w:tcPr>
+            <w:tcW w:w="0" w:type="auto"/>
+            <w:vAlign w:val="center"/>
+          </w:tcPr>
+          <w:p>
+            <w:pPr>
+              <w:jc w:val="center"/>
+            </w:pPr>
             <w:r>
               <w:rPr>
                 <w:rFonts w:hint="eastAsia"/>
@@ -1836,43 +1747,88 @@
         </w:tc>
         <w:tc>
           <w:tcPr>
-            <w:tcW w:w="1744" w:type="dxa"/>
-          </w:tcPr>
-          <w:p/>
-        </w:tc>
-        <w:tc>
-          <w:tcPr>
-            <w:tcW w:w="1650" w:type="dxa"/>
-          </w:tcPr>
-          <w:p/>
-        </w:tc>
-        <w:tc>
-          <w:tcPr>
-            <w:tcW w:w="1646" w:type="dxa"/>
-          </w:tcPr>
-          <w:p/>
+            <w:tcW w:w="0" w:type="auto"/>
+            <w:vAlign w:val="center"/>
+          </w:tcPr>
+          <w:p>
+            <w:pPr>
+              <w:jc w:val="center"/>
+            </w:pPr>
+            <w:r>
+              <w:rPr>
+                <w:rFonts w:hint="eastAsia"/>
+              </w:rPr>
+              <w:t>s</w:t>
+            </w:r>
+            <w:r>
+              <w:t>tring</w:t>
+            </w:r>
+          </w:p>
+        </w:tc>
+        <w:tc>
+          <w:tcPr>
+            <w:tcW w:w="0" w:type="auto"/>
+            <w:vAlign w:val="center"/>
+          </w:tcPr>
+          <w:p>
+            <w:pPr>
+              <w:jc w:val="center"/>
+            </w:pPr>
+            <w:r>
+              <w:rPr>
+                <w:rFonts w:hint="eastAsia"/>
+              </w:rPr>
+              <w:t>D</w:t>
+            </w:r>
+            <w:r>
+              <w:t>ate</w:t>
+            </w:r>
+          </w:p>
+        </w:tc>
+        <w:tc>
+          <w:tcPr>
+            <w:tcW w:w="0" w:type="auto"/>
+            <w:tcBorders>
+              <w:bottom w:val="single" w:sz="4" w:space="0" w:color="auto"/>
+            </w:tcBorders>
+            <w:vAlign w:val="center"/>
+          </w:tcPr>
+          <w:p>
+            <w:pPr>
+              <w:rPr>
+                <w:rFonts w:ascii="Consolas" w:hAnsi="Consolas"/>
+                <w:color w:val="145A32"/>
+                <w:sz w:val="17"/>
+                <w:szCs w:val="17"/>
+                <w:shd w:val="clear" w:color="auto" w:fill="FFFFFF"/>
+              </w:rPr>
+            </w:pPr>
+            <w:r>
+              <w:rPr>
+                <w:rFonts w:ascii="Consolas" w:hAnsi="Consolas"/>
+                <w:color w:val="145A32"/>
+                <w:sz w:val="17"/>
+                <w:szCs w:val="17"/>
+                <w:shd w:val="clear" w:color="auto" w:fill="FFFFFF"/>
+              </w:rPr>
+              <w:t>'11 Sep 2018 16:31:47 GMT'</w:t>
+            </w:r>
+          </w:p>
         </w:tc>
       </w:tr>
       <w:tr>
         <w:trPr>
-          <w:gridAfter w:val="1"/>
-          <w:wAfter w:w="63" w:type="dxa"/>
+          <w:jc w:val="center"/>
         </w:trPr>
         <w:tc>
           <w:tcPr>
-            <w:tcW w:w="1718" w:type="dxa"/>
+            <w:tcW w:w="0" w:type="auto"/>
             <w:shd w:val="clear" w:color="auto" w:fill="FFFFFF" w:themeFill="background1"/>
-          </w:tcPr>
-          <w:p>
-            <w:pPr>
-              <w:jc w:val="center"/>
-              <w:rPr>
-                <w:rFonts w:ascii="Helvetica" w:hAnsi="Helvetica" w:cs="Helvetica"/>
-                <w:b/>
-                <w:bCs/>
-                <w:color w:val="494747"/>
-                <w:shd w:val="clear" w:color="auto" w:fill="FFFFFF"/>
-              </w:rPr>
+            <w:vAlign w:val="center"/>
+          </w:tcPr>
+          <w:p>
+            <w:pPr>
+              <w:jc w:val="center"/>
             </w:pPr>
             <w:proofErr w:type="spellStart"/>
             <w:r>
@@ -1883,16 +1839,20 @@
                 <w:color w:val="494747"/>
                 <w:shd w:val="clear" w:color="auto" w:fill="FFFFFF"/>
               </w:rPr>
-              <w:t>indicatorTerms</w:t>
+              <w:t>postID</w:t>
             </w:r>
             <w:proofErr w:type="spellEnd"/>
           </w:p>
         </w:tc>
         <w:tc>
           <w:tcPr>
-            <w:tcW w:w="1538" w:type="dxa"/>
-          </w:tcPr>
-          <w:p>
+            <w:tcW w:w="0" w:type="auto"/>
+            <w:vAlign w:val="center"/>
+          </w:tcPr>
+          <w:p>
+            <w:pPr>
+              <w:jc w:val="center"/>
+            </w:pPr>
             <w:r>
               <w:rPr>
                 <w:rFonts w:hint="eastAsia"/>
@@ -1903,62 +1863,122 @@
         </w:tc>
         <w:tc>
           <w:tcPr>
-            <w:tcW w:w="1744" w:type="dxa"/>
-          </w:tcPr>
-          <w:p/>
-        </w:tc>
-        <w:tc>
-          <w:tcPr>
-            <w:tcW w:w="1650" w:type="dxa"/>
-          </w:tcPr>
-          <w:p/>
-        </w:tc>
-        <w:tc>
-          <w:tcPr>
-            <w:tcW w:w="1646" w:type="dxa"/>
-          </w:tcPr>
-          <w:p/>
+            <w:tcW w:w="0" w:type="auto"/>
+            <w:vAlign w:val="center"/>
+          </w:tcPr>
+          <w:p>
+            <w:pPr>
+              <w:jc w:val="center"/>
+            </w:pPr>
+            <w:r>
+              <w:rPr>
+                <w:rFonts w:hint="eastAsia"/>
+              </w:rPr>
+              <w:t>s</w:t>
+            </w:r>
+            <w:r>
+              <w:t>tring</w:t>
+            </w:r>
+          </w:p>
+        </w:tc>
+        <w:tc>
+          <w:tcPr>
+            <w:tcW w:w="0" w:type="auto"/>
+            <w:vAlign w:val="center"/>
+          </w:tcPr>
+          <w:p>
+            <w:pPr>
+              <w:jc w:val="center"/>
+            </w:pPr>
+            <w:r>
+              <w:t>Tweets ID. Used to retrieve Tweets</w:t>
+            </w:r>
+          </w:p>
+        </w:tc>
+        <w:tc>
+          <w:tcPr>
+            <w:tcW w:w="0" w:type="auto"/>
+            <w:vAlign w:val="center"/>
+          </w:tcPr>
+          <w:p>
+            <w:pPr>
+              <w:rPr>
+                <w:rFonts w:ascii="Consolas" w:hAnsi="Consolas"/>
+                <w:color w:val="145A32"/>
+                <w:sz w:val="17"/>
+                <w:szCs w:val="17"/>
+                <w:shd w:val="clear" w:color="auto" w:fill="FFFFFF"/>
+              </w:rPr>
+            </w:pPr>
+            <w:r>
+              <w:rPr>
+                <w:rFonts w:ascii="Consolas" w:hAnsi="Consolas"/>
+                <w:color w:val="145A32"/>
+                <w:sz w:val="17"/>
+                <w:szCs w:val="17"/>
+                <w:shd w:val="clear" w:color="auto" w:fill="FFFFFF"/>
+              </w:rPr>
+              <w:t>324702774006775809,</w:t>
+            </w:r>
+          </w:p>
+          <w:p>
+            <w:pPr>
+              <w:rPr>
+                <w:rFonts w:ascii="Consolas" w:hAnsi="Consolas"/>
+                <w:color w:val="145A32"/>
+                <w:sz w:val="17"/>
+                <w:szCs w:val="17"/>
+                <w:shd w:val="clear" w:color="auto" w:fill="FFFFFF"/>
+              </w:rPr>
+            </w:pPr>
+            <w:r>
+              <w:rPr>
+                <w:rFonts w:ascii="Consolas" w:hAnsi="Consolas"/>
+                <w:color w:val="145A32"/>
+                <w:sz w:val="17"/>
+                <w:szCs w:val="17"/>
+                <w:shd w:val="clear" w:color="auto" w:fill="FFFFFF"/>
+              </w:rPr>
+              <w:t>243445671158489089</w:t>
+            </w:r>
+          </w:p>
         </w:tc>
       </w:tr>
       <w:tr>
         <w:trPr>
-          <w:gridAfter w:val="1"/>
-          <w:wAfter w:w="63" w:type="dxa"/>
-          <w:trHeight w:val="70"/>
+          <w:jc w:val="center"/>
         </w:trPr>
         <w:tc>
           <w:tcPr>
-            <w:tcW w:w="1718" w:type="dxa"/>
+            <w:tcW w:w="0" w:type="auto"/>
             <w:shd w:val="clear" w:color="auto" w:fill="FFFFFF" w:themeFill="background1"/>
-          </w:tcPr>
-          <w:p>
-            <w:pPr>
-              <w:jc w:val="center"/>
-              <w:rPr>
-                <w:rFonts w:ascii="Helvetica" w:hAnsi="Helvetica" w:cs="Helvetica"/>
-                <w:b/>
-                <w:bCs/>
-                <w:color w:val="494747"/>
-                <w:shd w:val="clear" w:color="auto" w:fill="FFFFFF"/>
-              </w:rPr>
-            </w:pPr>
-            <w:r>
-              <w:rPr>
-                <w:rFonts w:ascii="Helvetica" w:hAnsi="Helvetica" w:cs="Helvetica"/>
-                <w:b/>
-                <w:bCs/>
-                <w:color w:val="494747"/>
-                <w:shd w:val="clear" w:color="auto" w:fill="FFFFFF"/>
-              </w:rPr>
-              <w:t>priority</w:t>
-            </w:r>
-          </w:p>
-        </w:tc>
-        <w:tc>
-          <w:tcPr>
-            <w:tcW w:w="1538" w:type="dxa"/>
-          </w:tcPr>
-          <w:p>
+            <w:vAlign w:val="center"/>
+          </w:tcPr>
+          <w:p>
+            <w:pPr>
+              <w:jc w:val="center"/>
+            </w:pPr>
+            <w:r>
+              <w:rPr>
+                <w:rFonts w:ascii="Helvetica" w:hAnsi="Helvetica" w:cs="Helvetica"/>
+                <w:b/>
+                <w:bCs/>
+                <w:color w:val="494747"/>
+                <w:shd w:val="clear" w:color="auto" w:fill="FFFFFF"/>
+              </w:rPr>
+              <w:t>categories</w:t>
+            </w:r>
+          </w:p>
+        </w:tc>
+        <w:tc>
+          <w:tcPr>
+            <w:tcW w:w="0" w:type="auto"/>
+            <w:vAlign w:val="center"/>
+          </w:tcPr>
+          <w:p>
+            <w:pPr>
+              <w:jc w:val="center"/>
+            </w:pPr>
             <w:r>
               <w:rPr>
                 <w:rFonts w:hint="eastAsia"/>
@@ -1969,32 +1989,580 @@
         </w:tc>
         <w:tc>
           <w:tcPr>
-            <w:tcW w:w="1744" w:type="dxa"/>
-          </w:tcPr>
-          <w:p/>
-        </w:tc>
-        <w:tc>
-          <w:tcPr>
-            <w:tcW w:w="1650" w:type="dxa"/>
-          </w:tcPr>
-          <w:p/>
-        </w:tc>
-        <w:tc>
-          <w:tcPr>
-            <w:tcW w:w="1646" w:type="dxa"/>
-          </w:tcPr>
-          <w:p/>
+            <w:tcW w:w="0" w:type="auto"/>
+            <w:vAlign w:val="center"/>
+          </w:tcPr>
+          <w:p>
+            <w:pPr>
+              <w:jc w:val="center"/>
+            </w:pPr>
+            <w:r>
+              <w:rPr>
+                <w:rFonts w:hint="eastAsia"/>
+              </w:rPr>
+              <w:t>A</w:t>
+            </w:r>
+            <w:r>
+              <w:t>rray</w:t>
+            </w:r>
+          </w:p>
+        </w:tc>
+        <w:tc>
+          <w:tcPr>
+            <w:tcW w:w="0" w:type="auto"/>
+            <w:vAlign w:val="center"/>
+          </w:tcPr>
+          <w:p>
+            <w:pPr>
+              <w:jc w:val="center"/>
+            </w:pPr>
+            <w:r>
+              <w:t>Used to store categories. (may contain more than one categories)</w:t>
+            </w:r>
+          </w:p>
+        </w:tc>
+        <w:tc>
+          <w:tcPr>
+            <w:tcW w:w="0" w:type="auto"/>
+            <w:vAlign w:val="center"/>
+          </w:tcPr>
+          <w:p>
+            <w:pPr>
+              <w:rPr>
+                <w:rFonts w:ascii="Consolas" w:hAnsi="Consolas"/>
+                <w:color w:val="145A32"/>
+                <w:sz w:val="17"/>
+                <w:szCs w:val="17"/>
+                <w:shd w:val="clear" w:color="auto" w:fill="FFFFFF"/>
+              </w:rPr>
+            </w:pPr>
+            <w:r>
+              <w:rPr>
+                <w:rFonts w:ascii="Consolas" w:hAnsi="Consolas"/>
+                <w:color w:val="145A32"/>
+                <w:sz w:val="17"/>
+                <w:szCs w:val="17"/>
+                <w:shd w:val="clear" w:color="auto" w:fill="FFFFFF"/>
+              </w:rPr>
+              <w:t>[0,]</w:t>
+            </w:r>
+          </w:p>
         </w:tc>
       </w:tr>
       <w:tr>
         <w:trPr>
-          <w:gridAfter w:val="1"/>
-          <w:wAfter w:w="63" w:type="dxa"/>
+          <w:jc w:val="center"/>
         </w:trPr>
         <w:tc>
           <w:tcPr>
-            <w:tcW w:w="1718" w:type="dxa"/>
+            <w:tcW w:w="0" w:type="auto"/>
             <w:shd w:val="clear" w:color="auto" w:fill="FFFFFF" w:themeFill="background1"/>
+            <w:vAlign w:val="center"/>
+          </w:tcPr>
+          <w:p>
+            <w:pPr>
+              <w:jc w:val="center"/>
+              <w:rPr>
+                <w:rFonts w:ascii="Helvetica" w:hAnsi="Helvetica" w:cs="Helvetica"/>
+                <w:b/>
+                <w:bCs/>
+                <w:color w:val="494747"/>
+                <w:shd w:val="clear" w:color="auto" w:fill="FFFFFF"/>
+              </w:rPr>
+            </w:pPr>
+          </w:p>
+        </w:tc>
+        <w:tc>
+          <w:tcPr>
+            <w:tcW w:w="0" w:type="auto"/>
+            <w:vAlign w:val="center"/>
+          </w:tcPr>
+          <w:p>
+            <w:pPr>
+              <w:jc w:val="center"/>
+            </w:pPr>
+            <w:r>
+              <w:rPr>
+                <w:rFonts w:hint="eastAsia"/>
+              </w:rPr>
+              <w:t>2</w:t>
+            </w:r>
+          </w:p>
+        </w:tc>
+        <w:tc>
+          <w:tcPr>
+            <w:tcW w:w="0" w:type="auto"/>
+            <w:vAlign w:val="center"/>
+          </w:tcPr>
+          <w:p>
+            <w:pPr>
+              <w:jc w:val="center"/>
+            </w:pPr>
+            <w:r>
+              <w:rPr>
+                <w:rFonts w:hint="eastAsia"/>
+              </w:rPr>
+              <w:t>S</w:t>
+            </w:r>
+            <w:r>
+              <w:t>tring</w:t>
+            </w:r>
+          </w:p>
+        </w:tc>
+        <w:tc>
+          <w:tcPr>
+            <w:tcW w:w="0" w:type="auto"/>
+            <w:vAlign w:val="center"/>
+          </w:tcPr>
+          <w:p>
+            <w:pPr>
+              <w:jc w:val="center"/>
+            </w:pPr>
+            <w:r>
+              <w:t>Categories name.</w:t>
+            </w:r>
+          </w:p>
+        </w:tc>
+        <w:tc>
+          <w:tcPr>
+            <w:tcW w:w="0" w:type="auto"/>
+            <w:vAlign w:val="center"/>
+          </w:tcPr>
+          <w:p>
+            <w:pPr>
+              <w:rPr>
+                <w:rFonts w:ascii="Consolas" w:hAnsi="Consolas"/>
+                <w:color w:val="145A32"/>
+                <w:sz w:val="17"/>
+                <w:szCs w:val="17"/>
+                <w:shd w:val="clear" w:color="auto" w:fill="FFFFFF"/>
+              </w:rPr>
+            </w:pPr>
+            <w:proofErr w:type="spellStart"/>
+            <w:r>
+              <w:rPr>
+                <w:rFonts w:ascii="Consolas" w:hAnsi="Consolas"/>
+                <w:color w:val="145A32"/>
+                <w:sz w:val="17"/>
+                <w:szCs w:val="17"/>
+                <w:shd w:val="clear" w:color="auto" w:fill="FFFFFF"/>
+              </w:rPr>
+              <w:t>ContinuingNews</w:t>
+            </w:r>
+            <w:proofErr w:type="spellEnd"/>
+          </w:p>
+          <w:p>
+            <w:pPr>
+              <w:rPr>
+                <w:rFonts w:ascii="Consolas" w:hAnsi="Consolas"/>
+                <w:color w:val="145A32"/>
+                <w:sz w:val="17"/>
+                <w:szCs w:val="17"/>
+                <w:shd w:val="clear" w:color="auto" w:fill="FFFFFF"/>
+              </w:rPr>
+            </w:pPr>
+            <w:proofErr w:type="spellStart"/>
+            <w:r>
+              <w:rPr>
+                <w:rFonts w:ascii="Consolas" w:hAnsi="Consolas"/>
+                <w:color w:val="145A32"/>
+                <w:sz w:val="17"/>
+                <w:szCs w:val="17"/>
+                <w:shd w:val="clear" w:color="auto" w:fill="FFFFFF"/>
+              </w:rPr>
+              <w:t>MultimediaShare</w:t>
+            </w:r>
+            <w:proofErr w:type="spellEnd"/>
+          </w:p>
+          <w:p>
+            <w:pPr>
+              <w:rPr>
+                <w:rFonts w:ascii="Consolas" w:hAnsi="Consolas"/>
+                <w:color w:val="145A32"/>
+                <w:sz w:val="17"/>
+                <w:szCs w:val="17"/>
+                <w:shd w:val="clear" w:color="auto" w:fill="FFFFFF"/>
+              </w:rPr>
+            </w:pPr>
+            <w:r>
+              <w:rPr>
+                <w:rFonts w:ascii="Consolas" w:hAnsi="Consolas"/>
+                <w:color w:val="145A32"/>
+                <w:sz w:val="17"/>
+                <w:szCs w:val="17"/>
+                <w:shd w:val="clear" w:color="auto" w:fill="FFFFFF"/>
+              </w:rPr>
+              <w:t>Factoid</w:t>
+            </w:r>
+          </w:p>
+          <w:p>
+            <w:pPr>
+              <w:rPr>
+                <w:rFonts w:ascii="Consolas" w:hAnsi="Consolas"/>
+                <w:color w:val="145A32"/>
+                <w:sz w:val="17"/>
+                <w:szCs w:val="17"/>
+                <w:shd w:val="clear" w:color="auto" w:fill="FFFFFF"/>
+              </w:rPr>
+            </w:pPr>
+            <w:r>
+              <w:rPr>
+                <w:rFonts w:ascii="Consolas" w:hAnsi="Consolas"/>
+                <w:color w:val="145A32"/>
+                <w:sz w:val="17"/>
+                <w:szCs w:val="17"/>
+                <w:shd w:val="clear" w:color="auto" w:fill="FFFFFF"/>
+              </w:rPr>
+              <w:t>Irrelevant</w:t>
+            </w:r>
+          </w:p>
+          <w:p>
+            <w:pPr>
+              <w:rPr>
+                <w:rFonts w:ascii="Consolas" w:hAnsi="Consolas"/>
+                <w:color w:val="145A32"/>
+                <w:sz w:val="17"/>
+                <w:szCs w:val="17"/>
+                <w:shd w:val="clear" w:color="auto" w:fill="FFFFFF"/>
+              </w:rPr>
+            </w:pPr>
+            <w:r>
+              <w:rPr>
+                <w:rFonts w:ascii="Consolas" w:hAnsi="Consolas"/>
+                <w:color w:val="145A32"/>
+                <w:sz w:val="17"/>
+                <w:szCs w:val="17"/>
+                <w:shd w:val="clear" w:color="auto" w:fill="FFFFFF"/>
+              </w:rPr>
+              <w:t>Sentiment</w:t>
+            </w:r>
+          </w:p>
+        </w:tc>
+      </w:tr>
+      <w:tr>
+        <w:trPr>
+          <w:jc w:val="center"/>
+        </w:trPr>
+        <w:tc>
+          <w:tcPr>
+            <w:tcW w:w="0" w:type="auto"/>
+            <w:shd w:val="clear" w:color="auto" w:fill="FFFFFF" w:themeFill="background1"/>
+            <w:vAlign w:val="center"/>
+          </w:tcPr>
+          <w:p>
+            <w:pPr>
+              <w:jc w:val="center"/>
+              <w:rPr>
+                <w:rFonts w:ascii="Helvetica" w:hAnsi="Helvetica" w:cs="Helvetica"/>
+                <w:b/>
+                <w:bCs/>
+                <w:color w:val="494747"/>
+                <w:shd w:val="clear" w:color="auto" w:fill="FFFFFF"/>
+              </w:rPr>
+            </w:pPr>
+            <w:proofErr w:type="spellStart"/>
+            <w:r>
+              <w:rPr>
+                <w:rFonts w:ascii="Helvetica" w:hAnsi="Helvetica" w:cs="Helvetica"/>
+                <w:b/>
+                <w:bCs/>
+                <w:color w:val="494747"/>
+                <w:shd w:val="clear" w:color="auto" w:fill="FFFFFF"/>
+              </w:rPr>
+              <w:t>indicatorTerms</w:t>
+            </w:r>
+            <w:proofErr w:type="spellEnd"/>
+          </w:p>
+        </w:tc>
+        <w:tc>
+          <w:tcPr>
+            <w:tcW w:w="0" w:type="auto"/>
+            <w:vAlign w:val="center"/>
+          </w:tcPr>
+          <w:p>
+            <w:pPr>
+              <w:jc w:val="center"/>
+            </w:pPr>
+            <w:r>
+              <w:rPr>
+                <w:rFonts w:hint="eastAsia"/>
+              </w:rPr>
+              <w:t>1</w:t>
+            </w:r>
+          </w:p>
+        </w:tc>
+        <w:tc>
+          <w:tcPr>
+            <w:tcW w:w="0" w:type="auto"/>
+            <w:vAlign w:val="center"/>
+          </w:tcPr>
+          <w:p>
+            <w:pPr>
+              <w:jc w:val="center"/>
+            </w:pPr>
+            <w:r>
+              <w:rPr>
+                <w:rFonts w:hint="eastAsia"/>
+              </w:rPr>
+              <w:t>A</w:t>
+            </w:r>
+            <w:r>
+              <w:t>rray</w:t>
+            </w:r>
+          </w:p>
+        </w:tc>
+        <w:tc>
+          <w:tcPr>
+            <w:tcW w:w="0" w:type="auto"/>
+            <w:vAlign w:val="center"/>
+          </w:tcPr>
+          <w:p>
+            <w:pPr>
+              <w:jc w:val="center"/>
+            </w:pPr>
+            <w:r>
+              <w:t xml:space="preserve">Used to store </w:t>
+            </w:r>
+            <w:proofErr w:type="spellStart"/>
+            <w:r>
+              <w:t>indicatorterms</w:t>
+            </w:r>
+            <w:proofErr w:type="spellEnd"/>
+            <w:r>
+              <w:t xml:space="preserve">. (may contain more than one </w:t>
+            </w:r>
+            <w:proofErr w:type="spellStart"/>
+            <w:r>
+              <w:rPr>
+                <w:rFonts w:hint="eastAsia"/>
+              </w:rPr>
+              <w:t>indicatorterms</w:t>
+            </w:r>
+            <w:proofErr w:type="spellEnd"/>
+            <w:r>
+              <w:t>)</w:t>
+            </w:r>
+          </w:p>
+        </w:tc>
+        <w:tc>
+          <w:tcPr>
+            <w:tcW w:w="0" w:type="auto"/>
+            <w:vAlign w:val="center"/>
+          </w:tcPr>
+          <w:p>
+            <w:pPr>
+              <w:rPr>
+                <w:rFonts w:ascii="Consolas" w:hAnsi="Consolas"/>
+                <w:color w:val="145A32"/>
+                <w:sz w:val="17"/>
+                <w:szCs w:val="17"/>
+                <w:shd w:val="clear" w:color="auto" w:fill="FFFFFF"/>
+              </w:rPr>
+            </w:pPr>
+            <w:proofErr w:type="gramStart"/>
+            <w:r>
+              <w:rPr>
+                <w:rFonts w:ascii="Consolas" w:hAnsi="Consolas"/>
+                <w:color w:val="FF0000"/>
+                <w:sz w:val="17"/>
+                <w:szCs w:val="17"/>
+                <w:shd w:val="clear" w:color="auto" w:fill="FFFFFF"/>
+              </w:rPr>
+              <w:t>null</w:t>
+            </w:r>
+            <w:proofErr w:type="gramEnd"/>
+            <w:r>
+              <w:rPr>
+                <w:rFonts w:ascii="Consolas" w:hAnsi="Consolas"/>
+                <w:color w:val="FF0000"/>
+                <w:sz w:val="17"/>
+                <w:szCs w:val="17"/>
+                <w:shd w:val="clear" w:color="auto" w:fill="FFFFFF"/>
+              </w:rPr>
+              <w:t xml:space="preserve"> in test data!</w:t>
+            </w:r>
+          </w:p>
+        </w:tc>
+      </w:tr>
+      <w:tr>
+        <w:trPr>
+          <w:jc w:val="center"/>
+        </w:trPr>
+        <w:tc>
+          <w:tcPr>
+            <w:tcW w:w="0" w:type="auto"/>
+            <w:shd w:val="clear" w:color="auto" w:fill="FFFFFF" w:themeFill="background1"/>
+            <w:vAlign w:val="center"/>
+          </w:tcPr>
+          <w:p>
+            <w:pPr>
+              <w:jc w:val="center"/>
+              <w:rPr>
+                <w:rFonts w:ascii="Helvetica" w:hAnsi="Helvetica" w:cs="Helvetica"/>
+                <w:b/>
+                <w:bCs/>
+                <w:color w:val="494747"/>
+                <w:shd w:val="clear" w:color="auto" w:fill="FFFFFF"/>
+              </w:rPr>
+            </w:pPr>
+            <w:r>
+              <w:rPr>
+                <w:rFonts w:ascii="Helvetica" w:hAnsi="Helvetica" w:cs="Helvetica"/>
+                <w:b/>
+                <w:bCs/>
+                <w:color w:val="494747"/>
+                <w:shd w:val="clear" w:color="auto" w:fill="FFFFFF"/>
+              </w:rPr>
+              <w:t>priority</w:t>
+            </w:r>
+          </w:p>
+        </w:tc>
+        <w:tc>
+          <w:tcPr>
+            <w:tcW w:w="0" w:type="auto"/>
+            <w:vAlign w:val="center"/>
+          </w:tcPr>
+          <w:p>
+            <w:pPr>
+              <w:jc w:val="center"/>
+            </w:pPr>
+            <w:r>
+              <w:rPr>
+                <w:rFonts w:hint="eastAsia"/>
+              </w:rPr>
+              <w:t>1</w:t>
+            </w:r>
+          </w:p>
+        </w:tc>
+        <w:tc>
+          <w:tcPr>
+            <w:tcW w:w="0" w:type="auto"/>
+            <w:vAlign w:val="center"/>
+          </w:tcPr>
+          <w:p>
+            <w:pPr>
+              <w:jc w:val="center"/>
+            </w:pPr>
+            <w:r>
+              <w:rPr>
+                <w:rFonts w:hint="eastAsia"/>
+              </w:rPr>
+              <w:t>s</w:t>
+            </w:r>
+            <w:r>
+              <w:t>tring</w:t>
+            </w:r>
+          </w:p>
+        </w:tc>
+        <w:tc>
+          <w:tcPr>
+            <w:tcW w:w="0" w:type="auto"/>
+            <w:vAlign w:val="center"/>
+          </w:tcPr>
+          <w:p>
+            <w:pPr>
+              <w:jc w:val="center"/>
+            </w:pPr>
+            <w:r>
+              <w:rPr>
+                <w:rFonts w:hint="eastAsia"/>
+              </w:rPr>
+              <w:t>p</w:t>
+            </w:r>
+            <w:r>
+              <w:t>riority of this tweets</w:t>
+            </w:r>
+          </w:p>
+        </w:tc>
+        <w:tc>
+          <w:tcPr>
+            <w:tcW w:w="0" w:type="auto"/>
+            <w:vAlign w:val="center"/>
+          </w:tcPr>
+          <w:p>
+            <w:pPr>
+              <w:rPr>
+                <w:rFonts w:ascii="Consolas" w:hAnsi="Consolas"/>
+                <w:color w:val="145A32"/>
+                <w:sz w:val="17"/>
+                <w:szCs w:val="17"/>
+                <w:shd w:val="clear" w:color="auto" w:fill="FFFFFF"/>
+              </w:rPr>
+            </w:pPr>
+            <w:r>
+              <w:rPr>
+                <w:rFonts w:ascii="Consolas" w:hAnsi="Consolas" w:hint="eastAsia"/>
+                <w:color w:val="145A32"/>
+                <w:sz w:val="17"/>
+                <w:szCs w:val="17"/>
+                <w:shd w:val="clear" w:color="auto" w:fill="FFFFFF"/>
+              </w:rPr>
+              <w:t>L</w:t>
+            </w:r>
+            <w:r>
+              <w:rPr>
+                <w:rFonts w:ascii="Consolas" w:hAnsi="Consolas"/>
+                <w:color w:val="145A32"/>
+                <w:sz w:val="17"/>
+                <w:szCs w:val="17"/>
+                <w:shd w:val="clear" w:color="auto" w:fill="FFFFFF"/>
+              </w:rPr>
+              <w:t>ow</w:t>
+            </w:r>
+          </w:p>
+          <w:p>
+            <w:pPr>
+              <w:rPr>
+                <w:rFonts w:ascii="Consolas" w:hAnsi="Consolas"/>
+                <w:color w:val="145A32"/>
+                <w:sz w:val="17"/>
+                <w:szCs w:val="17"/>
+                <w:shd w:val="clear" w:color="auto" w:fill="FFFFFF"/>
+              </w:rPr>
+            </w:pPr>
+            <w:r>
+              <w:rPr>
+                <w:rFonts w:ascii="Consolas" w:hAnsi="Consolas"/>
+                <w:color w:val="145A32"/>
+                <w:sz w:val="17"/>
+                <w:szCs w:val="17"/>
+                <w:shd w:val="clear" w:color="auto" w:fill="FFFFFF"/>
+              </w:rPr>
+              <w:t>Medium</w:t>
+            </w:r>
+          </w:p>
+          <w:p>
+            <w:pPr>
+              <w:rPr>
+                <w:rFonts w:ascii="Consolas" w:hAnsi="Consolas"/>
+                <w:color w:val="145A32"/>
+                <w:sz w:val="17"/>
+                <w:szCs w:val="17"/>
+                <w:shd w:val="clear" w:color="auto" w:fill="FFFFFF"/>
+              </w:rPr>
+            </w:pPr>
+            <w:r>
+              <w:rPr>
+                <w:rFonts w:ascii="Consolas" w:hAnsi="Consolas"/>
+                <w:color w:val="145A32"/>
+                <w:sz w:val="17"/>
+                <w:szCs w:val="17"/>
+                <w:shd w:val="clear" w:color="auto" w:fill="FFFFFF"/>
+              </w:rPr>
+              <w:t>High</w:t>
+            </w:r>
+          </w:p>
+        </w:tc>
+      </w:tr>
+      <w:tr>
+        <w:trPr>
+          <w:jc w:val="center"/>
+        </w:trPr>
+        <w:tc>
+          <w:tcPr>
+            <w:tcW w:w="0" w:type="auto"/>
+            <w:shd w:val="clear" w:color="auto" w:fill="FFFFFF" w:themeFill="background1"/>
+            <w:vAlign w:val="center"/>
           </w:tcPr>
           <w:p>
             <w:pPr>
@@ -2021,9 +2589,16 @@
         </w:tc>
         <w:tc>
           <w:tcPr>
-            <w:tcW w:w="1538" w:type="dxa"/>
-          </w:tcPr>
-          <w:p>
+            <w:tcW w:w="0" w:type="auto"/>
+            <w:vAlign w:val="center"/>
+          </w:tcPr>
+          <w:p>
+            <w:pPr>
+              <w:jc w:val="center"/>
+              <w:rPr>
+                <w:rFonts w:hint="eastAsia"/>
+              </w:rPr>
+            </w:pPr>
             <w:r>
               <w:rPr>
                 <w:rFonts w:hint="eastAsia"/>
@@ -2034,21 +2609,142 @@
         </w:tc>
         <w:tc>
           <w:tcPr>
-            <w:tcW w:w="1744" w:type="dxa"/>
-          </w:tcPr>
-          <w:p/>
-        </w:tc>
-        <w:tc>
-          <w:tcPr>
-            <w:tcW w:w="1650" w:type="dxa"/>
-          </w:tcPr>
-          <w:p/>
-        </w:tc>
-        <w:tc>
-          <w:tcPr>
-            <w:tcW w:w="1646" w:type="dxa"/>
-          </w:tcPr>
-          <w:p/>
+            <w:tcW w:w="0" w:type="auto"/>
+            <w:vAlign w:val="center"/>
+          </w:tcPr>
+          <w:p>
+            <w:pPr>
+              <w:jc w:val="center"/>
+              <w:rPr>
+                <w:rFonts w:hint="eastAsia"/>
+              </w:rPr>
+            </w:pPr>
+            <w:r>
+              <w:rPr>
+                <w:rFonts w:hint="eastAsia"/>
+              </w:rPr>
+              <w:t>s</w:t>
+            </w:r>
+            <w:r>
+              <w:t>tring</w:t>
+            </w:r>
+          </w:p>
+        </w:tc>
+        <w:tc>
+          <w:tcPr>
+            <w:tcW w:w="0" w:type="auto"/>
+            <w:vAlign w:val="center"/>
+          </w:tcPr>
+          <w:p>
+            <w:pPr>
+              <w:jc w:val="center"/>
+              <w:rPr>
+                <w:rFonts w:hint="eastAsia"/>
+              </w:rPr>
+            </w:pPr>
+            <w:r>
+              <w:rPr>
+                <w:rFonts w:hint="eastAsia"/>
+              </w:rPr>
+              <w:t>t</w:t>
+            </w:r>
+            <w:r>
+              <w:t>weet content</w:t>
+            </w:r>
+          </w:p>
+        </w:tc>
+        <w:tc>
+          <w:tcPr>
+            <w:tcW w:w="0" w:type="auto"/>
+            <w:vAlign w:val="center"/>
+          </w:tcPr>
+          <w:p>
+            <w:pPr>
+              <w:rPr>
+                <w:rFonts w:ascii="Consolas" w:hAnsi="Consolas" w:hint="eastAsia"/>
+                <w:color w:val="145A32"/>
+                <w:sz w:val="17"/>
+                <w:szCs w:val="17"/>
+                <w:shd w:val="clear" w:color="auto" w:fill="FFFFFF"/>
+              </w:rPr>
+            </w:pPr>
+            <w:r>
+              <w:rPr>
+                <w:rFonts w:ascii="Consolas" w:hAnsi="Consolas"/>
+                <w:color w:val="4682B4"/>
+                <w:sz w:val="17"/>
+                <w:szCs w:val="17"/>
+                <w:shd w:val="clear" w:color="auto" w:fill="FFFFFF"/>
+              </w:rPr>
+              <w:t>"RT @</w:t>
+            </w:r>
+            <w:proofErr w:type="spellStart"/>
+            <w:r>
+              <w:rPr>
+                <w:rFonts w:ascii="Consolas" w:hAnsi="Consolas"/>
+                <w:color w:val="4682B4"/>
+                <w:sz w:val="17"/>
+                <w:szCs w:val="17"/>
+                <w:shd w:val="clear" w:color="auto" w:fill="FFFFFF"/>
+              </w:rPr>
+              <w:t>adamlevine</w:t>
+            </w:r>
+            <w:proofErr w:type="spellEnd"/>
+            <w:r>
+              <w:rPr>
+                <w:rFonts w:ascii="Consolas" w:hAnsi="Consolas"/>
+                <w:color w:val="4682B4"/>
+                <w:sz w:val="17"/>
+                <w:szCs w:val="17"/>
+                <w:shd w:val="clear" w:color="auto" w:fill="FFFFFF"/>
+              </w:rPr>
+              <w:t>: Guys, let's help raise funds for the @</w:t>
+            </w:r>
+            <w:proofErr w:type="spellStart"/>
+            <w:r>
+              <w:rPr>
+                <w:rFonts w:ascii="Consolas" w:hAnsi="Consolas"/>
+                <w:color w:val="4682B4"/>
+                <w:sz w:val="17"/>
+                <w:szCs w:val="17"/>
+                <w:shd w:val="clear" w:color="auto" w:fill="FFFFFF"/>
+              </w:rPr>
+              <w:t>RedCross</w:t>
+            </w:r>
+            <w:proofErr w:type="spellEnd"/>
+            <w:r>
+              <w:rPr>
+                <w:rFonts w:ascii="Consolas" w:hAnsi="Consolas"/>
+                <w:color w:val="4682B4"/>
+                <w:sz w:val="17"/>
+                <w:szCs w:val="17"/>
+                <w:shd w:val="clear" w:color="auto" w:fill="FFFFFF"/>
+              </w:rPr>
+              <w:t xml:space="preserve"> for </w:t>
+            </w:r>
+            <w:proofErr w:type="spellStart"/>
+            <w:r>
+              <w:rPr>
+                <w:rFonts w:ascii="Consolas" w:hAnsi="Consolas"/>
+                <w:color w:val="4682B4"/>
+                <w:sz w:val="17"/>
+                <w:szCs w:val="17"/>
+                <w:shd w:val="clear" w:color="auto" w:fill="FFFFFF"/>
+              </w:rPr>
+              <w:t>tho</w:t>
+            </w:r>
+            <w:proofErr w:type="spellEnd"/>
+            <w:r>
+              <w:rPr>
+                <w:rFonts w:ascii="Consolas" w:hAnsi="Consolas"/>
+                <w:color w:val="4682B4"/>
+                <w:sz w:val="17"/>
+                <w:szCs w:val="17"/>
+                <w:shd w:val="clear" w:color="auto" w:fill="FFFFFF"/>
+              </w:rPr>
+              <w:t>..."</w:t>
+            </w:r>
+          </w:p>
         </w:tc>
       </w:tr>
     </w:tbl>
@@ -2056,6 +2752,18 @@
       <w:r>
         <w:t xml:space="preserve"> </w:t>
       </w:r>
+    </w:p>
+    <w:p>
+      <w:pPr>
+        <w:widowControl/>
+        <w:jc w:val="left"/>
+      </w:pPr>
+      <w:r>
+        <w:br w:type="page"/>
+      </w:r>
+    </w:p>
+    <w:p/>
+    <w:p>
       <w:r>
         <w:t>Collection 3</w:t>
       </w:r>
@@ -2082,11 +2790,6 @@
             <w:vAlign w:val="center"/>
           </w:tcPr>
           <w:p>
-            <w:pPr>
-              <w:rPr>
-                <w:rFonts w:hint="eastAsia"/>
-              </w:rPr>
-            </w:pPr>
             <w:r>
               <w:rPr>
                 <w:rFonts w:hint="eastAsia"/>
@@ -2110,9 +2813,6 @@
           <w:p>
             <w:pPr>
               <w:jc w:val="center"/>
-              <w:rPr>
-                <w:rFonts w:hint="eastAsia"/>
-              </w:rPr>
             </w:pPr>
             <w:r>
               <w:rPr>
@@ -2212,7 +2912,7 @@
             <w:pPr>
               <w:jc w:val="center"/>
               <w:rPr>
-                <w:rFonts w:ascii="Helvetica" w:hAnsi="Helvetica" w:cs="Helvetica" w:hint="eastAsia"/>
+                <w:rFonts w:ascii="Helvetica" w:hAnsi="Helvetica" w:cs="Helvetica"/>
                 <w:b/>
                 <w:bCs/>
                 <w:color w:val="494747"/>
@@ -2310,17 +3010,7 @@
                 <w:szCs w:val="17"/>
                 <w:shd w:val="clear" w:color="auto" w:fill="FFFFFF"/>
               </w:rPr>
-              <w:t>5bcbef1c7cd13e38708347f7</w:t>
-            </w:r>
-            <w:r>
-              <w:rPr>
-                <w:rFonts w:ascii="Consolas" w:hAnsi="Consolas"/>
-                <w:color w:val="145A32"/>
-                <w:sz w:val="17"/>
-                <w:szCs w:val="17"/>
-                <w:shd w:val="clear" w:color="auto" w:fill="FFFFFF"/>
-              </w:rPr>
-              <w:t>,</w:t>
+              <w:t>5bcbef1c7cd13e38708347f7,</w:t>
             </w:r>
           </w:p>
           <w:p>
@@ -2357,7 +3047,7 @@
             <w:pPr>
               <w:jc w:val="center"/>
               <w:rPr>
-                <w:rFonts w:ascii="Helvetica" w:hAnsi="Helvetica" w:cs="Helvetica" w:hint="eastAsia"/>
+                <w:rFonts w:ascii="Helvetica" w:hAnsi="Helvetica" w:cs="Helvetica"/>
                 <w:b/>
                 <w:bCs/>
                 <w:color w:val="494747"/>
@@ -2385,9 +3075,6 @@
           <w:p>
             <w:pPr>
               <w:jc w:val="center"/>
-              <w:rPr>
-                <w:rFonts w:hint="eastAsia"/>
-              </w:rPr>
             </w:pPr>
           </w:p>
         </w:tc>
@@ -2399,9 +3086,6 @@
           <w:p>
             <w:pPr>
               <w:jc w:val="center"/>
-              <w:rPr>
-                <w:rFonts w:hint="eastAsia"/>
-              </w:rPr>
             </w:pPr>
             <w:r>
               <w:rPr>
@@ -2468,17 +3152,7 @@
                 <w:szCs w:val="17"/>
                 <w:shd w:val="clear" w:color="auto" w:fill="FFFFFF"/>
               </w:rPr>
-              <w:t>351734622884855808</w:t>
-            </w:r>
-            <w:r>
-              <w:rPr>
-                <w:rFonts w:ascii="Consolas" w:hAnsi="Consolas"/>
-                <w:color w:val="145A32"/>
-                <w:sz w:val="17"/>
-                <w:szCs w:val="17"/>
-                <w:shd w:val="clear" w:color="auto" w:fill="FFFFFF"/>
-              </w:rPr>
-              <w:t>,</w:t>
+              <w:t>351734622884855808,</w:t>
             </w:r>
           </w:p>
           <w:p>
@@ -2515,7 +3189,7 @@
             <w:pPr>
               <w:jc w:val="center"/>
               <w:rPr>
-                <w:rFonts w:ascii="Helvetica" w:hAnsi="Helvetica" w:cs="Helvetica" w:hint="eastAsia"/>
+                <w:rFonts w:ascii="Helvetica" w:hAnsi="Helvetica" w:cs="Helvetica"/>
                 <w:b/>
                 <w:bCs/>
                 <w:color w:val="494747"/>
@@ -2540,13 +3214,7 @@
             <w:shd w:val="clear" w:color="auto" w:fill="FFFFFF" w:themeFill="background1"/>
             <w:vAlign w:val="center"/>
           </w:tcPr>
-          <w:p>
-            <w:pPr>
-              <w:rPr>
-                <w:rFonts w:hint="eastAsia"/>
-              </w:rPr>
-            </w:pPr>
-          </w:p>
+          <w:p/>
         </w:tc>
         <w:tc>
           <w:tcPr>
@@ -2554,11 +3222,6 @@
             <w:vAlign w:val="center"/>
           </w:tcPr>
           <w:p>
-            <w:pPr>
-              <w:rPr>
-                <w:rFonts w:hint="eastAsia"/>
-              </w:rPr>
-            </w:pPr>
             <w:r>
               <w:rPr>
                 <w:rFonts w:hint="eastAsia"/>
@@ -2573,11 +3236,6 @@
             <w:vAlign w:val="center"/>
           </w:tcPr>
           <w:p>
-            <w:pPr>
-              <w:rPr>
-                <w:rFonts w:hint="eastAsia"/>
-              </w:rPr>
-            </w:pPr>
             <w:r>
               <w:rPr>
                 <w:rFonts w:hint="eastAsia"/>
@@ -2595,11 +3253,6 @@
             <w:vAlign w:val="center"/>
           </w:tcPr>
           <w:p>
-            <w:pPr>
-              <w:rPr>
-                <w:rFonts w:hint="eastAsia"/>
-              </w:rPr>
-            </w:pPr>
             <w:r>
               <w:rPr>
                 <w:rFonts w:hint="eastAsia"/>
@@ -2619,7 +3272,7 @@
           <w:p>
             <w:pPr>
               <w:rPr>
-                <w:rFonts w:ascii="Consolas" w:hAnsi="Consolas" w:hint="eastAsia"/>
+                <w:rFonts w:ascii="Consolas" w:hAnsi="Consolas"/>
                 <w:color w:val="145A32"/>
                 <w:sz w:val="17"/>
                 <w:szCs w:val="17"/>
@@ -2694,7 +3347,7 @@
             <w:pPr>
               <w:jc w:val="center"/>
               <w:rPr>
-                <w:rFonts w:ascii="Helvetica" w:hAnsi="Helvetica" w:cs="Helvetica" w:hint="eastAsia"/>
+                <w:rFonts w:ascii="Helvetica" w:hAnsi="Helvetica" w:cs="Helvetica"/>
                 <w:b/>
                 <w:bCs/>
                 <w:color w:val="494747"/>
@@ -2719,13 +3372,7 @@
             <w:shd w:val="clear" w:color="auto" w:fill="FFFFFF" w:themeFill="background1"/>
             <w:vAlign w:val="center"/>
           </w:tcPr>
-          <w:p>
-            <w:pPr>
-              <w:rPr>
-                <w:rFonts w:hint="eastAsia"/>
-              </w:rPr>
-            </w:pPr>
-          </w:p>
+          <w:p/>
         </w:tc>
         <w:tc>
           <w:tcPr>
@@ -2733,11 +3380,6 @@
             <w:vAlign w:val="center"/>
           </w:tcPr>
           <w:p>
-            <w:pPr>
-              <w:rPr>
-                <w:rFonts w:hint="eastAsia"/>
-              </w:rPr>
-            </w:pPr>
             <w:r>
               <w:rPr>
                 <w:rFonts w:hint="eastAsia"/>
@@ -2752,11 +3394,6 @@
             <w:vAlign w:val="center"/>
           </w:tcPr>
           <w:p>
-            <w:pPr>
-              <w:rPr>
-                <w:rFonts w:hint="eastAsia"/>
-              </w:rPr>
-            </w:pPr>
             <w:r>
               <w:rPr>
                 <w:rFonts w:hint="eastAsia"/>
@@ -2774,11 +3411,6 @@
             <w:vAlign w:val="center"/>
           </w:tcPr>
           <w:p>
-            <w:pPr>
-              <w:rPr>
-                <w:rFonts w:hint="eastAsia"/>
-              </w:rPr>
-            </w:pPr>
             <w:r>
               <w:rPr>
                 <w:rFonts w:hint="eastAsia"/>
@@ -2798,7 +3430,7 @@
           <w:p>
             <w:pPr>
               <w:rPr>
-                <w:rFonts w:ascii="Consolas" w:hAnsi="Consolas" w:hint="eastAsia"/>
+                <w:rFonts w:ascii="Consolas" w:hAnsi="Consolas"/>
                 <w:color w:val="145A32"/>
                 <w:sz w:val="17"/>
                 <w:szCs w:val="17"/>
@@ -2829,7 +3461,7 @@
             <w:pPr>
               <w:jc w:val="center"/>
               <w:rPr>
-                <w:rFonts w:ascii="Helvetica" w:hAnsi="Helvetica" w:cs="Helvetica" w:hint="eastAsia"/>
+                <w:rFonts w:ascii="Helvetica" w:hAnsi="Helvetica" w:cs="Helvetica"/>
                 <w:b/>
                 <w:bCs/>
                 <w:color w:val="494747"/>
@@ -2854,13 +3486,7 @@
             <w:shd w:val="clear" w:color="auto" w:fill="FFFFFF" w:themeFill="background1"/>
             <w:vAlign w:val="center"/>
           </w:tcPr>
-          <w:p>
-            <w:pPr>
-              <w:rPr>
-                <w:rFonts w:hint="eastAsia"/>
-              </w:rPr>
-            </w:pPr>
-          </w:p>
+          <w:p/>
         </w:tc>
         <w:tc>
           <w:tcPr>
@@ -2868,11 +3494,6 @@
             <w:vAlign w:val="center"/>
           </w:tcPr>
           <w:p>
-            <w:pPr>
-              <w:rPr>
-                <w:rFonts w:hint="eastAsia"/>
-              </w:rPr>
-            </w:pPr>
             <w:r>
               <w:rPr>
                 <w:rFonts w:hint="eastAsia"/>
@@ -2887,11 +3508,6 @@
             <w:vAlign w:val="center"/>
           </w:tcPr>
           <w:p>
-            <w:pPr>
-              <w:rPr>
-                <w:rFonts w:hint="eastAsia"/>
-              </w:rPr>
-            </w:pPr>
             <w:r>
               <w:t>number</w:t>
             </w:r>
@@ -2903,11 +3519,6 @@
             <w:vAlign w:val="center"/>
           </w:tcPr>
           <w:p>
-            <w:pPr>
-              <w:rPr>
-                <w:rFonts w:hint="eastAsia"/>
-              </w:rPr>
-            </w:pPr>
             <w:r>
               <w:rPr>
                 <w:rFonts w:hint="eastAsia"/>
@@ -2948,7 +3559,7 @@
           <w:p>
             <w:pPr>
               <w:rPr>
-                <w:rFonts w:ascii="Consolas" w:hAnsi="Consolas" w:hint="eastAsia"/>
+                <w:rFonts w:ascii="Consolas" w:hAnsi="Consolas"/>
                 <w:color w:val="145A32"/>
                 <w:sz w:val="17"/>
                 <w:szCs w:val="17"/>
@@ -2979,7 +3590,7 @@
             <w:pPr>
               <w:jc w:val="center"/>
               <w:rPr>
-                <w:rFonts w:ascii="Helvetica" w:hAnsi="Helvetica" w:cs="Helvetica" w:hint="eastAsia"/>
+                <w:rFonts w:ascii="Helvetica" w:hAnsi="Helvetica" w:cs="Helvetica"/>
                 <w:b/>
                 <w:bCs/>
                 <w:color w:val="494747"/>
@@ -3006,13 +3617,7 @@
             <w:shd w:val="clear" w:color="auto" w:fill="FFFFFF" w:themeFill="background1"/>
             <w:vAlign w:val="center"/>
           </w:tcPr>
-          <w:p>
-            <w:pPr>
-              <w:rPr>
-                <w:rFonts w:hint="eastAsia"/>
-              </w:rPr>
-            </w:pPr>
-          </w:p>
+          <w:p/>
         </w:tc>
         <w:tc>
           <w:tcPr>
@@ -3020,11 +3625,6 @@
             <w:vAlign w:val="center"/>
           </w:tcPr>
           <w:p>
-            <w:pPr>
-              <w:rPr>
-                <w:rFonts w:hint="eastAsia"/>
-              </w:rPr>
-            </w:pPr>
             <w:r>
               <w:rPr>
                 <w:rFonts w:hint="eastAsia"/>
@@ -3039,11 +3639,6 @@
             <w:vAlign w:val="center"/>
           </w:tcPr>
           <w:p>
-            <w:pPr>
-              <w:rPr>
-                <w:rFonts w:hint="eastAsia"/>
-              </w:rPr>
-            </w:pPr>
             <w:r>
               <w:t>String</w:t>
             </w:r>
@@ -3055,11 +3650,6 @@
             <w:vAlign w:val="center"/>
           </w:tcPr>
           <w:p>
-            <w:pPr>
-              <w:rPr>
-                <w:rFonts w:hint="eastAsia"/>
-              </w:rPr>
-            </w:pPr>
             <w:proofErr w:type="gramStart"/>
             <w:r>
               <w:t>machine-detected</w:t>
@@ -3078,7 +3668,7 @@
           <w:p>
             <w:pPr>
               <w:rPr>
-                <w:rFonts w:ascii="Consolas" w:hAnsi="Consolas" w:hint="eastAsia"/>
+                <w:rFonts w:ascii="Consolas" w:hAnsi="Consolas"/>
                 <w:color w:val="145A32"/>
                 <w:sz w:val="17"/>
                 <w:szCs w:val="17"/>
@@ -3164,11 +3754,6 @@
             <w:vAlign w:val="center"/>
           </w:tcPr>
           <w:p>
-            <w:pPr>
-              <w:rPr>
-                <w:rFonts w:hint="eastAsia"/>
-              </w:rPr>
-            </w:pPr>
             <w:r>
               <w:t>1</w:t>
             </w:r>
@@ -3215,7 +3800,7 @@
           <w:p>
             <w:pPr>
               <w:rPr>
-                <w:rFonts w:ascii="Consolas" w:hAnsi="Consolas" w:hint="eastAsia"/>
+                <w:rFonts w:ascii="Consolas" w:hAnsi="Consolas"/>
                 <w:color w:val="145A32"/>
                 <w:sz w:val="17"/>
                 <w:szCs w:val="17"/>
@@ -3246,7 +3831,7 @@
             <w:pPr>
               <w:jc w:val="center"/>
               <w:rPr>
-                <w:rFonts w:ascii="Helvetica" w:hAnsi="Helvetica" w:cs="Helvetica" w:hint="eastAsia"/>
+                <w:rFonts w:ascii="Helvetica" w:hAnsi="Helvetica" w:cs="Helvetica"/>
                 <w:b/>
                 <w:bCs/>
                 <w:color w:val="494747"/>
@@ -3271,13 +3856,7 @@
             <w:shd w:val="clear" w:color="auto" w:fill="FFFFFF" w:themeFill="background1"/>
             <w:vAlign w:val="center"/>
           </w:tcPr>
-          <w:p>
-            <w:pPr>
-              <w:rPr>
-                <w:rFonts w:hint="eastAsia"/>
-              </w:rPr>
-            </w:pPr>
-          </w:p>
+          <w:p/>
         </w:tc>
         <w:tc>
           <w:tcPr>
@@ -3316,11 +3895,6 @@
             <w:vAlign w:val="center"/>
           </w:tcPr>
           <w:p>
-            <w:pPr>
-              <w:rPr>
-                <w:rFonts w:hint="eastAsia"/>
-              </w:rPr>
-            </w:pPr>
             <w:r>
               <w:rPr>
                 <w:rFonts w:hint="eastAsia"/>
@@ -3345,7 +3919,7 @@
           <w:p>
             <w:pPr>
               <w:rPr>
-                <w:rFonts w:ascii="Consolas" w:hAnsi="Consolas" w:hint="eastAsia"/>
+                <w:rFonts w:ascii="Consolas" w:hAnsi="Consolas"/>
                 <w:color w:val="145A32"/>
                 <w:sz w:val="17"/>
                 <w:szCs w:val="17"/>
@@ -3384,22 +3958,33 @@
           <w:p>
             <w:pPr>
               <w:rPr>
-                <w:rFonts w:ascii="Helvetica" w:hAnsi="Helvetica" w:cs="Helvetica" w:hint="eastAsia"/>
-                <w:b/>
-                <w:bCs/>
-                <w:color w:val="494747"/>
-                <w:shd w:val="clear" w:color="auto" w:fill="FFFFFF"/>
-              </w:rPr>
-            </w:pPr>
-            <w:r>
-              <w:rPr>
-                <w:rFonts w:ascii="Helvetica" w:hAnsi="Helvetica" w:cs="Helvetica"/>
-                <w:b/>
-                <w:bCs/>
-                <w:color w:val="494747"/>
-                <w:shd w:val="clear" w:color="auto" w:fill="FFFFFF"/>
-              </w:rPr>
-              <w:t>description</w:t>
+                <w:rFonts w:ascii="Helvetica" w:hAnsi="Helvetica" w:cs="Helvetica"/>
+                <w:b/>
+                <w:bCs/>
+                <w:color w:val="494747"/>
+                <w:shd w:val="clear" w:color="auto" w:fill="FFFFFF"/>
+              </w:rPr>
+            </w:pPr>
+            <w:r>
+              <w:rPr>
+                <w:rFonts w:ascii="Helvetica" w:hAnsi="Helvetica" w:cs="Helvetica"/>
+                <w:b/>
+                <w:bCs/>
+                <w:color w:val="494747"/>
+                <w:shd w:val="clear" w:color="auto" w:fill="FFFFFF"/>
+              </w:rPr>
+              <w:t>descriptio</w:t>
+            </w:r>
+            <w:r>
+              <w:rPr>
+                <w:rFonts w:ascii="Helvetica" w:hAnsi="Helvetica" w:cs="Helvetica"/>
+                <w:b/>
+                <w:bCs/>
+                <w:color w:val="494747"/>
+                <w:shd w:val="clear" w:color="auto" w:fill="FFFFFF"/>
+              </w:rPr>
+              <w:lastRenderedPageBreak/>
+              <w:t>n</w:t>
             </w:r>
           </w:p>
         </w:tc>
@@ -3419,6 +4004,7 @@
               </w:rPr>
             </w:pPr>
             <w:r>
+              <w:lastRenderedPageBreak/>
               <w:t>2</w:t>
             </w:r>
           </w:p>
@@ -3436,7 +4022,11 @@
               <w:t>s</w:t>
             </w:r>
             <w:r>
-              <w:t>tring/null</w:t>
+              <w:t>tring/nu</w:t>
+            </w:r>
+            <w:r>
+              <w:lastRenderedPageBreak/>
+              <w:t>ll</w:t>
             </w:r>
           </w:p>
         </w:tc>
@@ -3446,15 +4036,11 @@
             <w:vAlign w:val="center"/>
           </w:tcPr>
           <w:p>
-            <w:pPr>
-              <w:rPr>
-                <w:rFonts w:hint="eastAsia"/>
-              </w:rPr>
-            </w:pPr>
-            <w:r>
-              <w:rPr>
-                <w:rFonts w:hint="eastAsia"/>
-              </w:rPr>
+            <w:r>
+              <w:rPr>
+                <w:rFonts w:hint="eastAsia"/>
+              </w:rPr>
+              <w:lastRenderedPageBreak/>
               <w:t>n</w:t>
             </w:r>
             <w:r>
@@ -3470,7 +4056,7 @@
           <w:p>
             <w:pPr>
               <w:rPr>
-                <w:rFonts w:ascii="Consolas" w:hAnsi="Consolas" w:hint="eastAsia"/>
+                <w:rFonts w:ascii="Consolas" w:hAnsi="Consolas"/>
                 <w:color w:val="145A32"/>
                 <w:sz w:val="17"/>
                 <w:szCs w:val="17"/>
@@ -3533,7 +4119,7 @@
               <w:jc w:val="center"/>
               <w:textAlignment w:val="top"/>
               <w:rPr>
-                <w:rFonts w:ascii="Helvetica" w:hAnsi="Helvetica" w:cs="Helvetica" w:hint="eastAsia"/>
+                <w:rFonts w:ascii="Helvetica" w:hAnsi="Helvetica" w:cs="Helvetica"/>
                 <w:b/>
                 <w:bCs/>
                 <w:color w:val="494747"/>
@@ -3558,11 +4144,6 @@
             <w:vAlign w:val="center"/>
           </w:tcPr>
           <w:p>
-            <w:pPr>
-              <w:rPr>
-                <w:rFonts w:hint="eastAsia"/>
-              </w:rPr>
-            </w:pPr>
             <w:r>
               <w:rPr>
                 <w:rFonts w:hint="eastAsia"/>
@@ -3594,11 +4175,6 @@
             <w:vAlign w:val="center"/>
           </w:tcPr>
           <w:p>
-            <w:pPr>
-              <w:rPr>
-                <w:rFonts w:hint="eastAsia"/>
-              </w:rPr>
-            </w:pPr>
             <w:r>
               <w:rPr>
                 <w:rFonts w:hint="eastAsia"/>
@@ -3618,7 +4194,7 @@
           <w:p>
             <w:pPr>
               <w:rPr>
-                <w:rFonts w:ascii="Consolas" w:hAnsi="Consolas" w:hint="eastAsia"/>
+                <w:rFonts w:ascii="Consolas" w:hAnsi="Consolas"/>
                 <w:color w:val="145A32"/>
                 <w:sz w:val="17"/>
                 <w:szCs w:val="17"/>
@@ -3686,11 +4262,6 @@
             <w:vAlign w:val="center"/>
           </w:tcPr>
           <w:p>
-            <w:pPr>
-              <w:rPr>
-                <w:rFonts w:hint="eastAsia"/>
-              </w:rPr>
-            </w:pPr>
             <w:r>
               <w:rPr>
                 <w:rFonts w:hint="eastAsia"/>
@@ -3715,13 +4286,7 @@
             <w:tcW w:w="1383" w:type="dxa"/>
             <w:vAlign w:val="center"/>
           </w:tcPr>
-          <w:p>
-            <w:pPr>
-              <w:rPr>
-                <w:rFonts w:hint="eastAsia"/>
-              </w:rPr>
-            </w:pPr>
-          </w:p>
+          <w:p/>
         </w:tc>
         <w:tc>
           <w:tcPr>
@@ -3731,7 +4296,7 @@
           <w:p>
             <w:pPr>
               <w:rPr>
-                <w:rFonts w:ascii="Consolas" w:hAnsi="Consolas" w:hint="eastAsia"/>
+                <w:rFonts w:ascii="Consolas" w:hAnsi="Consolas"/>
                 <w:color w:val="145A32"/>
                 <w:sz w:val="17"/>
                 <w:szCs w:val="17"/>
@@ -3784,7 +4349,7 @@
               <w:jc w:val="center"/>
               <w:textAlignment w:val="top"/>
               <w:rPr>
-                <w:rFonts w:ascii="Helvetica" w:hAnsi="Helvetica" w:cs="Helvetica" w:hint="eastAsia"/>
+                <w:rFonts w:ascii="Helvetica" w:hAnsi="Helvetica" w:cs="Helvetica"/>
                 <w:b/>
                 <w:bCs/>
                 <w:color w:val="494747"/>
@@ -3809,11 +4374,6 @@
             <w:vAlign w:val="center"/>
           </w:tcPr>
           <w:p>
-            <w:pPr>
-              <w:rPr>
-                <w:rFonts w:hint="eastAsia"/>
-              </w:rPr>
-            </w:pPr>
             <w:r>
               <w:rPr>
                 <w:rFonts w:hint="eastAsia"/>
@@ -3844,13 +4404,7 @@
             <w:tcW w:w="1383" w:type="dxa"/>
             <w:vAlign w:val="center"/>
           </w:tcPr>
-          <w:p>
-            <w:pPr>
-              <w:rPr>
-                <w:rFonts w:hint="eastAsia"/>
-              </w:rPr>
-            </w:pPr>
-          </w:p>
+          <w:p/>
         </w:tc>
         <w:tc>
           <w:tcPr>
@@ -3860,7 +4414,7 @@
           <w:p>
             <w:pPr>
               <w:rPr>
-                <w:rFonts w:ascii="Consolas" w:hAnsi="Consolas" w:hint="eastAsia"/>
+                <w:rFonts w:ascii="Consolas" w:hAnsi="Consolas"/>
                 <w:color w:val="145A32"/>
                 <w:sz w:val="17"/>
                 <w:szCs w:val="17"/>
@@ -3938,11 +4492,6 @@
             <w:vAlign w:val="center"/>
           </w:tcPr>
           <w:p>
-            <w:pPr>
-              <w:rPr>
-                <w:rFonts w:hint="eastAsia"/>
-              </w:rPr>
-            </w:pPr>
             <w:r>
               <w:rPr>
                 <w:rFonts w:hint="eastAsia"/>
@@ -3964,11 +4513,6 @@
             <w:vAlign w:val="center"/>
           </w:tcPr>
           <w:p>
-            <w:pPr>
-              <w:rPr>
-                <w:rFonts w:hint="eastAsia"/>
-              </w:rPr>
-            </w:pPr>
             <w:proofErr w:type="gramStart"/>
             <w:r>
               <w:rPr>
@@ -3993,7 +4537,7 @@
           <w:p>
             <w:pPr>
               <w:rPr>
-                <w:rFonts w:ascii="Consolas" w:hAnsi="Consolas" w:hint="eastAsia"/>
+                <w:rFonts w:ascii="Consolas" w:hAnsi="Consolas"/>
                 <w:color w:val="145A32"/>
                 <w:sz w:val="17"/>
                 <w:szCs w:val="17"/>
@@ -4071,11 +4615,6 @@
             <w:vAlign w:val="center"/>
           </w:tcPr>
           <w:p>
-            <w:pPr>
-              <w:rPr>
-                <w:rFonts w:hint="eastAsia"/>
-              </w:rPr>
-            </w:pPr>
             <w:r>
               <w:rPr>
                 <w:rFonts w:hint="eastAsia"/>
@@ -4107,11 +4646,6 @@
             <w:vAlign w:val="center"/>
           </w:tcPr>
           <w:p>
-            <w:pPr>
-              <w:rPr>
-                <w:rFonts w:hint="eastAsia"/>
-              </w:rPr>
-            </w:pPr>
             <w:r>
               <w:rPr>
                 <w:rFonts w:hint="eastAsia"/>
@@ -4131,7 +4665,7 @@
           <w:p>
             <w:pPr>
               <w:rPr>
-                <w:rFonts w:ascii="Consolas" w:hAnsi="Consolas" w:hint="eastAsia"/>
+                <w:rFonts w:ascii="Consolas" w:hAnsi="Consolas"/>
                 <w:color w:val="145A32"/>
                 <w:sz w:val="17"/>
                 <w:szCs w:val="17"/>
@@ -4184,7 +4718,7 @@
               <w:jc w:val="center"/>
               <w:textAlignment w:val="top"/>
               <w:rPr>
-                <w:rFonts w:ascii="Helvetica" w:hAnsi="Helvetica" w:cs="Helvetica" w:hint="eastAsia"/>
+                <w:rFonts w:ascii="Helvetica" w:hAnsi="Helvetica" w:cs="Helvetica"/>
                 <w:b/>
                 <w:bCs/>
                 <w:color w:val="494747"/>
@@ -4209,11 +4743,6 @@
             <w:vAlign w:val="center"/>
           </w:tcPr>
           <w:p>
-            <w:pPr>
-              <w:rPr>
-                <w:rFonts w:hint="eastAsia"/>
-              </w:rPr>
-            </w:pPr>
             <w:r>
               <w:rPr>
                 <w:rFonts w:hint="eastAsia"/>
@@ -4245,11 +4774,6 @@
             <w:vAlign w:val="center"/>
           </w:tcPr>
           <w:p>
-            <w:pPr>
-              <w:rPr>
-                <w:rFonts w:hint="eastAsia"/>
-              </w:rPr>
-            </w:pPr>
             <w:r>
               <w:rPr>
                 <w:rFonts w:hint="eastAsia"/>
@@ -4290,7 +4814,7 @@
           <w:p>
             <w:pPr>
               <w:rPr>
-                <w:rFonts w:ascii="Consolas" w:hAnsi="Consolas" w:hint="eastAsia"/>
+                <w:rFonts w:ascii="Consolas" w:hAnsi="Consolas"/>
                 <w:color w:val="145A32"/>
                 <w:sz w:val="17"/>
                 <w:szCs w:val="17"/>
@@ -4370,11 +4894,6 @@
             <w:vAlign w:val="center"/>
           </w:tcPr>
           <w:p>
-            <w:pPr>
-              <w:rPr>
-                <w:rFonts w:hint="eastAsia"/>
-              </w:rPr>
-            </w:pPr>
             <w:r>
               <w:rPr>
                 <w:rFonts w:hint="eastAsia"/>
@@ -4395,13 +4914,7 @@
             <w:tcW w:w="1383" w:type="dxa"/>
             <w:vAlign w:val="center"/>
           </w:tcPr>
-          <w:p>
-            <w:pPr>
-              <w:rPr>
-                <w:rFonts w:hint="eastAsia"/>
-              </w:rPr>
-            </w:pPr>
-          </w:p>
+          <w:p/>
         </w:tc>
         <w:tc>
           <w:tcPr>
@@ -4411,7 +4924,7 @@
           <w:p>
             <w:pPr>
               <w:rPr>
-                <w:rFonts w:ascii="Consolas" w:hAnsi="Consolas" w:hint="eastAsia"/>
+                <w:rFonts w:ascii="Consolas" w:hAnsi="Consolas"/>
                 <w:color w:val="145A32"/>
                 <w:sz w:val="17"/>
                 <w:szCs w:val="17"/>
@@ -4479,11 +4992,6 @@
             <w:vAlign w:val="center"/>
           </w:tcPr>
           <w:p>
-            <w:pPr>
-              <w:rPr>
-                <w:rFonts w:hint="eastAsia"/>
-              </w:rPr>
-            </w:pPr>
             <w:r>
               <w:rPr>
                 <w:rFonts w:hint="eastAsia"/>
@@ -4514,13 +5022,7 @@
             <w:tcW w:w="1383" w:type="dxa"/>
             <w:vAlign w:val="center"/>
           </w:tcPr>
-          <w:p>
-            <w:pPr>
-              <w:rPr>
-                <w:rFonts w:hint="eastAsia"/>
-              </w:rPr>
-            </w:pPr>
-          </w:p>
+          <w:p/>
         </w:tc>
         <w:tc>
           <w:tcPr>
@@ -4530,7 +5032,7 @@
           <w:p>
             <w:pPr>
               <w:rPr>
-                <w:rFonts w:ascii="Consolas" w:hAnsi="Consolas" w:hint="eastAsia"/>
+                <w:rFonts w:ascii="Consolas" w:hAnsi="Consolas"/>
                 <w:color w:val="145A32"/>
                 <w:sz w:val="17"/>
                 <w:szCs w:val="17"/>
@@ -4608,11 +5110,6 @@
             <w:vAlign w:val="center"/>
           </w:tcPr>
           <w:p>
-            <w:pPr>
-              <w:rPr>
-                <w:rFonts w:hint="eastAsia"/>
-              </w:rPr>
-            </w:pPr>
             <w:r>
               <w:rPr>
                 <w:rFonts w:hint="eastAsia"/>
@@ -4644,11 +5141,6 @@
             <w:vAlign w:val="center"/>
           </w:tcPr>
           <w:p>
-            <w:pPr>
-              <w:rPr>
-                <w:rFonts w:hint="eastAsia"/>
-              </w:rPr>
-            </w:pPr>
             <w:r>
               <w:t>number of Tweets</w:t>
             </w:r>
@@ -4665,7 +5157,7 @@
           <w:p>
             <w:pPr>
               <w:rPr>
-                <w:rFonts w:ascii="Consolas" w:hAnsi="Consolas" w:hint="eastAsia"/>
+                <w:rFonts w:ascii="Consolas" w:hAnsi="Consolas"/>
                 <w:color w:val="145A32"/>
                 <w:sz w:val="17"/>
                 <w:szCs w:val="17"/>
@@ -4758,11 +5250,6 @@
             <w:vAlign w:val="center"/>
           </w:tcPr>
           <w:p>
-            <w:pPr>
-              <w:rPr>
-                <w:rFonts w:hint="eastAsia"/>
-              </w:rPr>
-            </w:pPr>
             <w:r>
               <w:rPr>
                 <w:rFonts w:hint="eastAsia"/>
@@ -4793,13 +5280,7 @@
             <w:tcW w:w="1383" w:type="dxa"/>
             <w:vAlign w:val="center"/>
           </w:tcPr>
-          <w:p>
-            <w:pPr>
-              <w:rPr>
-                <w:rFonts w:hint="eastAsia"/>
-              </w:rPr>
-            </w:pPr>
-          </w:p>
+          <w:p/>
         </w:tc>
         <w:tc>
           <w:tcPr>
@@ -4809,7 +5290,7 @@
           <w:p>
             <w:pPr>
               <w:rPr>
-                <w:rFonts w:ascii="Consolas" w:hAnsi="Consolas" w:hint="eastAsia"/>
+                <w:rFonts w:ascii="Consolas" w:hAnsi="Consolas"/>
                 <w:color w:val="145A32"/>
                 <w:sz w:val="17"/>
                 <w:szCs w:val="17"/>
@@ -4840,7 +5321,7 @@
             <w:pPr>
               <w:jc w:val="center"/>
               <w:rPr>
-                <w:rFonts w:ascii="Helvetica" w:hAnsi="Helvetica" w:cs="Helvetica" w:hint="eastAsia"/>
+                <w:rFonts w:ascii="Helvetica" w:hAnsi="Helvetica" w:cs="Helvetica"/>
                 <w:b/>
                 <w:bCs/>
                 <w:color w:val="494747"/>
@@ -4913,13 +5394,7 @@
             <w:tcW w:w="628" w:type="dxa"/>
             <w:vAlign w:val="center"/>
           </w:tcPr>
-          <w:p>
-            <w:pPr>
-              <w:rPr>
-                <w:rFonts w:hint="eastAsia"/>
-              </w:rPr>
-            </w:pPr>
-          </w:p>
+          <w:p/>
         </w:tc>
         <w:tc>
           <w:tcPr>
@@ -4934,11 +5409,6 @@
             <w:vAlign w:val="center"/>
           </w:tcPr>
           <w:p>
-            <w:pPr>
-              <w:rPr>
-                <w:rFonts w:hint="eastAsia"/>
-              </w:rPr>
-            </w:pPr>
             <w:r>
               <w:t xml:space="preserve">Other features not mentioned. Huge volume. </w:t>
             </w:r>
@@ -4952,7 +5422,7 @@
           <w:p>
             <w:pPr>
               <w:rPr>
-                <w:rFonts w:ascii="Consolas" w:hAnsi="Consolas" w:hint="eastAsia"/>
+                <w:rFonts w:ascii="Consolas" w:hAnsi="Consolas"/>
                 <w:color w:val="145A32"/>
                 <w:sz w:val="17"/>
                 <w:szCs w:val="17"/>
@@ -5014,13 +5484,7 @@
         <w:rPr>
           <w:rFonts w:asciiTheme="majorEastAsia" w:eastAsiaTheme="majorEastAsia" w:hAnsiTheme="majorEastAsia"/>
         </w:rPr>
-        <w:t>etadata</w:t>
-      </w:r>
-      <w:r>
-        <w:rPr>
-          <w:rFonts w:asciiTheme="majorEastAsia" w:eastAsiaTheme="majorEastAsia" w:hAnsiTheme="majorEastAsia"/>
-        </w:rPr>
-        <w:t xml:space="preserve">, Use this link to check details. </w:t>
+        <w:t xml:space="preserve">etadata, Use this link to check details. </w:t>
       </w:r>
     </w:p>
     <w:p>
@@ -5046,7 +5510,7 @@
     <w:p>
       <w:pPr>
         <w:rPr>
-          <w:rFonts w:asciiTheme="majorEastAsia" w:eastAsiaTheme="majorEastAsia" w:hAnsiTheme="majorEastAsia" w:hint="eastAsia"/>
+          <w:rFonts w:asciiTheme="majorEastAsia" w:eastAsiaTheme="majorEastAsia" w:hAnsiTheme="majorEastAsia"/>
         </w:rPr>
       </w:pPr>
       <w:hyperlink r:id="rId6" w:history="1">
@@ -5055,23 +5519,11 @@
             <w:rStyle w:val="a4"/>
             <w:rFonts w:asciiTheme="majorEastAsia" w:eastAsiaTheme="majorEastAsia" w:hAnsiTheme="majorEastAsia"/>
           </w:rPr>
-          <w:t>https://developer.twi</w:t>
-        </w:r>
-        <w:r>
-          <w:rPr>
-            <w:rStyle w:val="a4"/>
-            <w:rFonts w:asciiTheme="majorEastAsia" w:eastAsiaTheme="majorEastAsia" w:hAnsiTheme="majorEastAsia"/>
-          </w:rPr>
-          <w:t>t</w:t>
-        </w:r>
-        <w:r>
-          <w:rPr>
-            <w:rStyle w:val="a4"/>
-            <w:rFonts w:asciiTheme="majorEastAsia" w:eastAsiaTheme="majorEastAsia" w:hAnsiTheme="majorEastAsia"/>
-          </w:rPr>
-          <w:t>ter.com/en/docs/tweets/data-dictionary/overview/user-object</w:t>
+          <w:t>https://developer.twitter.com/en/docs/tweets/data-dictionary/overview/user-object</w:t>
         </w:r>
       </w:hyperlink>
+      <w:bookmarkStart w:id="0" w:name="_GoBack"/>
+      <w:bookmarkEnd w:id="0"/>
     </w:p>
     <w:sectPr>
       <w:pgSz w:w="11906" w:h="16838"/>

</xml_diff>